<commit_message>
more homeworky documentation stuff
</commit_message>
<xml_diff>
--- a/finalproject/FinalProjectProposal.docx
+++ b/finalproject/FinalProjectProposal.docx
@@ -6,76 +6,83 @@
       <w:pPr>
         <w:pStyle w:val="NoSpacing"/>
         <w:rPr>
-          <w:sz w:val="24"/>
-          <w:szCs w:val="28"/>
-        </w:rPr>
-      </w:pPr>
-      <w:r>
-        <w:rPr>
-          <w:sz w:val="24"/>
+          <w:sz w:val="28"/>
+          <w:szCs w:val="28"/>
+        </w:rPr>
+      </w:pPr>
+      <w:r>
+        <w:rPr>
+          <w:sz w:val="28"/>
           <w:szCs w:val="28"/>
         </w:rPr>
         <w:t>CIS399</w:t>
-      </w:r>
-    </w:p>
-    <w:p>
-      <w:pPr>
-        <w:pStyle w:val="NoSpacing"/>
-        <w:rPr>
-          <w:sz w:val="24"/>
-          <w:szCs w:val="28"/>
-        </w:rPr>
-      </w:pPr>
-      <w:r>
-        <w:rPr>
-          <w:sz w:val="24"/>
-          <w:szCs w:val="28"/>
-        </w:rPr>
-        <w:t xml:space="preserve">Team Ninjas </w:t>
-      </w:r>
-    </w:p>
-    <w:p>
-      <w:pPr>
-        <w:pStyle w:val="NoSpacing"/>
-        <w:rPr>
-          <w:sz w:val="24"/>
-          <w:szCs w:val="28"/>
-        </w:rPr>
-      </w:pPr>
-      <w:r>
-        <w:rPr>
-          <w:sz w:val="24"/>
-          <w:szCs w:val="28"/>
-        </w:rPr>
-        <w:t xml:space="preserve">8/15/17 </w:t>
-      </w:r>
-    </w:p>
-    <w:p>
-      <w:pPr>
-        <w:pStyle w:val="NoSpacing"/>
-        <w:rPr>
-          <w:sz w:val="28"/>
-          <w:szCs w:val="28"/>
-        </w:rPr>
-      </w:pPr>
-    </w:p>
-    <w:p>
-      <w:pPr>
-        <w:pStyle w:val="NoSpacing"/>
-        <w:rPr>
-          <w:sz w:val="32"/>
-          <w:szCs w:val="28"/>
-        </w:rPr>
-      </w:pPr>
-      <w:r>
-        <w:rPr>
-          <w:sz w:val="32"/>
-          <w:szCs w:val="28"/>
-        </w:rPr>
-        <w:t>Final Project Proposal</w:t>
       </w:r>
       <w:bookmarkStart w:id="0" w:name="_GoBack"/>
       <w:bookmarkEnd w:id="0"/>
+    </w:p>
+    <w:p>
+      <w:pPr>
+        <w:pStyle w:val="NoSpacing"/>
+        <w:rPr>
+          <w:sz w:val="28"/>
+          <w:szCs w:val="28"/>
+        </w:rPr>
+      </w:pPr>
+      <w:r>
+        <w:rPr>
+          <w:sz w:val="28"/>
+          <w:szCs w:val="28"/>
+        </w:rPr>
+        <w:t xml:space="preserve">Team Ninjas </w:t>
+      </w:r>
+    </w:p>
+    <w:p>
+      <w:pPr>
+        <w:pStyle w:val="NoSpacing"/>
+        <w:rPr>
+          <w:sz w:val="28"/>
+          <w:szCs w:val="28"/>
+        </w:rPr>
+      </w:pPr>
+      <w:r>
+        <w:rPr>
+          <w:sz w:val="28"/>
+          <w:szCs w:val="28"/>
+        </w:rPr>
+        <w:t xml:space="preserve">8/15/17 </w:t>
+      </w:r>
+    </w:p>
+    <w:p>
+      <w:pPr>
+        <w:pStyle w:val="NoSpacing"/>
+        <w:rPr>
+          <w:sz w:val="28"/>
+          <w:szCs w:val="28"/>
+        </w:rPr>
+      </w:pPr>
+    </w:p>
+    <w:p>
+      <w:pPr>
+        <w:pStyle w:val="NoSpacing"/>
+        <w:rPr>
+          <w:sz w:val="32"/>
+          <w:szCs w:val="28"/>
+        </w:rPr>
+      </w:pPr>
+      <w:r>
+        <w:rPr>
+          <w:sz w:val="32"/>
+          <w:szCs w:val="28"/>
+        </w:rPr>
+        <w:t>Final Project Proposal</w:t>
+      </w:r>
+      <w:r>
+        <w:rPr>
+          <w:sz w:val="32"/>
+          <w:szCs w:val="28"/>
+        </w:rPr>
+        <w:t xml:space="preserve"> – DRAFT </w:t>
+      </w:r>
     </w:p>
     <w:p>
       <w:pPr>

</xml_diff>